<commit_message>
Completed solutions for the chapter 1
</commit_message>
<xml_diff>
--- a/Documentation/VBugs/Chapter 1/Worksheet.docx
+++ b/Documentation/VBugs/Chapter 1/Worksheet.docx
@@ -93,6 +93,12 @@
                 <w:b/>
               </w:rPr>
               <w:t>Year Level:</w:t>
+            </w:r>
+            <w:r>
+              <w:rPr>
+                <w:b/>
+              </w:rPr>
+              <w:t xml:space="preserve">     </w:t>
             </w:r>
           </w:p>
         </w:tc>
@@ -3772,7 +3778,7 @@
             <w:rPr>
               <w:noProof/>
             </w:rPr>
-            <w:t>6</w:t>
+            <w:t>1</w:t>
           </w:r>
         </w:fldSimple>
       </w:sdtContent>

</xml_diff>